<commit_message>
adding code of langchai document loaders
</commit_message>
<xml_diff>
--- a/Generative AI/GenAI.docx
+++ b/Generative AI/GenAI.docx
@@ -1049,6 +1049,9 @@
     <w:p/>
     <w:p>
       <w:r>
+        <w:rPr>
+          <w:noProof/>
+        </w:rPr>
         <w:drawing>
           <wp:inline distT="0" distB="0" distL="0" distR="0" wp14:anchorId="3F5E0DA1" wp14:editId="0575ADEA">
             <wp:extent cx="6400800" cy="3219450"/>
@@ -1132,15 +1135,28 @@
         <w:rPr>
           <w:b/>
           <w:bCs/>
+          <w:noProof/>
           <w:sz w:val="44"/>
           <w:szCs w:val="44"/>
           <w:u w:val="single"/>
         </w:rPr>
       </w:pPr>
-      <w:r>
+    </w:p>
+    <w:p>
+      <w:pPr>
         <w:rPr>
           <w:b/>
           <w:bCs/>
+          <w:sz w:val="44"/>
+          <w:szCs w:val="44"/>
+          <w:u w:val="single"/>
+        </w:rPr>
+      </w:pPr>
+      <w:r>
+        <w:rPr>
+          <w:b/>
+          <w:bCs/>
+          <w:noProof/>
           <w:sz w:val="44"/>
           <w:szCs w:val="44"/>
           <w:u w:val="single"/>
@@ -1181,7 +1197,9 @@
           </wp:inline>
         </w:drawing>
       </w:r>
-      <w:r>
+    </w:p>
+    <w:p>
+      <w:pPr>
         <w:rPr>
           <w:b/>
           <w:bCs/>
@@ -1189,6 +1207,81 @@
           <w:szCs w:val="44"/>
           <w:u w:val="single"/>
         </w:rPr>
+      </w:pPr>
+    </w:p>
+    <w:p>
+      <w:pPr>
+        <w:rPr>
+          <w:b/>
+          <w:bCs/>
+          <w:sz w:val="44"/>
+          <w:szCs w:val="44"/>
+          <w:u w:val="single"/>
+        </w:rPr>
+      </w:pPr>
+    </w:p>
+    <w:p>
+      <w:pPr>
+        <w:rPr>
+          <w:b/>
+          <w:bCs/>
+          <w:sz w:val="44"/>
+          <w:szCs w:val="44"/>
+          <w:u w:val="single"/>
+        </w:rPr>
+      </w:pPr>
+      <w:r>
+        <w:rPr>
+          <w:b/>
+          <w:bCs/>
+          <w:sz w:val="44"/>
+          <w:szCs w:val="44"/>
+          <w:u w:val="single"/>
+        </w:rPr>
+        <w:drawing>
+          <wp:inline distT="0" distB="0" distL="0" distR="0" wp14:anchorId="0A98944A" wp14:editId="52FA15A8">
+            <wp:extent cx="6400800" cy="3248025"/>
+            <wp:effectExtent l="0" t="0" r="0" b="9525"/>
+            <wp:docPr id="985341201" name="Picture 1"/>
+            <wp:cNvGraphicFramePr>
+              <a:graphicFrameLocks xmlns:a="http://schemas.openxmlformats.org/drawingml/2006/main" noChangeAspect="1"/>
+            </wp:cNvGraphicFramePr>
+            <a:graphic xmlns:a="http://schemas.openxmlformats.org/drawingml/2006/main">
+              <a:graphicData uri="http://schemas.openxmlformats.org/drawingml/2006/picture">
+                <pic:pic xmlns:pic="http://schemas.openxmlformats.org/drawingml/2006/picture">
+                  <pic:nvPicPr>
+                    <pic:cNvPr id="985341201" name=""/>
+                    <pic:cNvPicPr/>
+                  </pic:nvPicPr>
+                  <pic:blipFill>
+                    <a:blip r:embed="rId12"/>
+                    <a:stretch>
+                      <a:fillRect/>
+                    </a:stretch>
+                  </pic:blipFill>
+                  <pic:spPr>
+                    <a:xfrm>
+                      <a:off x="0" y="0"/>
+                      <a:ext cx="6400800" cy="3248025"/>
+                    </a:xfrm>
+                    <a:prstGeom prst="rect">
+                      <a:avLst/>
+                    </a:prstGeom>
+                  </pic:spPr>
+                </pic:pic>
+              </a:graphicData>
+            </a:graphic>
+          </wp:inline>
+        </w:drawing>
+      </w:r>
+      <w:r>
+        <w:rPr>
+          <w:b/>
+          <w:bCs/>
+          <w:sz w:val="44"/>
+          <w:szCs w:val="44"/>
+          <w:u w:val="single"/>
+        </w:rPr>
         <w:br w:type="page"/>
       </w:r>
     </w:p>
@@ -1272,7 +1365,7 @@
     </w:p>
     <w:p/>
     <w:sectPr>
-      <w:headerReference w:type="default" r:id="rId12"/>
+      <w:headerReference w:type="default" r:id="rId13"/>
       <w:pgSz w:w="12240" w:h="20160" w:code="5"/>
       <w:pgMar w:top="1500" w:right="1094" w:bottom="1426" w:left="1066" w:header="0" w:footer="1238" w:gutter="0"/>
       <w:cols w:space="720"/>

</xml_diff>